<commit_message>
5-20-2015 after many git issues
</commit_message>
<xml_diff>
--- a/trans/express/public/docs/hopper_resume_o_source.docx
+++ b/trans/express/public/docs/hopper_resume_o_source.docx
@@ -1842,7 +1842,17 @@
           <w:sz w:val="32"/>
           <w:szCs w:val="32"/>
         </w:rPr>
-        <w:t>Example References</w:t>
+        <w:t xml:space="preserve">Example </w:t>
+      </w:r>
+      <w:r>
+        <w:rPr>
+          <w:rFonts w:eastAsia="Droid Sans Fallback" w:cs="FreeSans"/>
+          <w:b/>
+          <w:bCs/>
+          <w:sz w:val="32"/>
+          <w:szCs w:val="32"/>
+        </w:rPr>
+        <w:t>Video of Current Project</w:t>
       </w:r>
     </w:p>
     <w:p>
@@ -1854,330 +1864,31 @@
         </w:numPr>
         <w:spacing w:lineRule="atLeast" w:line="100"/>
         <w:rPr>
-          <w:rFonts w:eastAsia="Droid Sans Fallback" w:cs="FreeSans"/>
-          <w:b/>
-          <w:bCs/>
-          <w:i/>
-          <w:iCs/>
-          <w:sz w:val="18"/>
-          <w:szCs w:val="18"/>
-        </w:rPr>
-      </w:pPr>
-      <w:r>
-        <w:rPr>
-          <w:rFonts w:eastAsia="Droid Sans Fallback" w:cs="FreeSans"/>
-          <w:b/>
-          <w:bCs/>
-          <w:i/>
-          <w:iCs/>
-          <w:sz w:val="18"/>
-          <w:szCs w:val="18"/>
-        </w:rPr>
-        <w:t>ArfSync(Android/Web/App)</w:t>
-      </w:r>
-    </w:p>
-    <w:p>
-      <w:pPr>
-        <w:pStyle w:val="Heading10"/>
-        <w:numPr>
-          <w:ilvl w:val="8"/>
-          <w:numId w:val="2"/>
-        </w:numPr>
-        <w:spacing w:lineRule="atLeast" w:line="100"/>
-        <w:rPr>
-          <w:rFonts w:eastAsia="Droid Sans Fallback" w:cs="FreeSans"/>
-          <w:b/>
-          <w:bCs/>
-          <w:i/>
-          <w:iCs/>
-          <w:sz w:val="18"/>
-          <w:szCs w:val="18"/>
-        </w:rPr>
-      </w:pPr>
-      <w:r>
-        <w:rPr>
-          <w:rFonts w:eastAsia="Droid Sans Fallback" w:cs="FreeSans"/>
-          <w:b/>
-          <w:bCs/>
-          <w:i/>
-          <w:iCs/>
-          <w:sz w:val="18"/>
-          <w:szCs w:val="18"/>
-        </w:rPr>
-        <w:t xml:space="preserve">                        </w:t>
-      </w:r>
-      <w:r>
-        <w:rPr>
           <w:rStyle w:val="InternetLink"/>
-          <w:rFonts w:eastAsia="Droid Sans Fallback" w:cs="FreeSans"/>
-          <w:b/>
-          <w:bCs/>
-          <w:i/>
-          <w:iCs/>
-          <w:sz w:val="18"/>
-          <w:szCs w:val="18"/>
-        </w:rPr>
-        <w:t xml:space="preserve">http://209.140.28.20:30061/arfsync/information </w:t>
-      </w:r>
-      <w:r>
-        <w:rPr>
-          <w:rFonts w:eastAsia="Droid Sans Fallback" w:cs="FreeSans"/>
-          <w:b/>
-          <w:bCs/>
-          <w:i/>
-          <w:iCs/>
-          <w:sz w:val="18"/>
-          <w:szCs w:val="18"/>
-        </w:rPr>
-        <w:t xml:space="preserve">                         </w:t>
-      </w:r>
-    </w:p>
-    <w:p>
-      <w:pPr>
-        <w:pStyle w:val="Heading10"/>
-        <w:numPr>
-          <w:ilvl w:val="8"/>
-          <w:numId w:val="2"/>
-        </w:numPr>
-        <w:spacing w:lineRule="atLeast" w:line="100"/>
-        <w:rPr>
-          <w:rStyle w:val="InternetLink"/>
-          <w:rFonts w:eastAsia="Droid Sans Fallback" w:cs="FreeSans"/>
-          <w:b/>
-          <w:bCs/>
-          <w:i/>
-          <w:iCs/>
-          <w:sz w:val="18"/>
-          <w:szCs w:val="18"/>
-        </w:rPr>
-      </w:pPr>
-      <w:r>
-        <w:rPr>
-          <w:rFonts w:eastAsia="Droid Sans Fallback" w:cs="FreeSans"/>
-          <w:b/>
-          <w:bCs/>
-          <w:i/>
-          <w:iCs/>
-          <w:sz w:val="18"/>
-          <w:szCs w:val="18"/>
-        </w:rPr>
-        <w:t xml:space="preserve">                        </w:t>
-      </w:r>
-      <w:r>
-        <w:rPr>
-          <w:rStyle w:val="InternetLink"/>
-          <w:rFonts w:eastAsia="Droid Sans Fallback" w:cs="FreeSans"/>
-          <w:b/>
-          <w:bCs/>
-          <w:i/>
-          <w:iCs/>
-          <w:sz w:val="18"/>
-          <w:szCs w:val="18"/>
-        </w:rPr>
-        <w:t>http://209.140.28.20:30061/jqm/arfsync</w:t>
-      </w:r>
-    </w:p>
-    <w:p>
-      <w:pPr>
-        <w:pStyle w:val="Heading10"/>
-        <w:spacing w:lineRule="atLeast" w:line="100"/>
-        <w:rPr/>
-      </w:pPr>
-      <w:r>
-        <w:rPr/>
-      </w:r>
-    </w:p>
-    <w:p>
-      <w:pPr>
-        <w:pStyle w:val="Heading10"/>
-        <w:spacing w:lineRule="atLeast" w:line="100"/>
-        <w:rPr/>
-      </w:pPr>
-      <w:r>
-        <w:rPr/>
-      </w:r>
-    </w:p>
-    <w:p>
-      <w:pPr>
-        <w:pStyle w:val="Heading10"/>
-        <w:numPr>
-          <w:ilvl w:val="8"/>
-          <w:numId w:val="2"/>
-        </w:numPr>
-        <w:spacing w:lineRule="atLeast" w:line="100"/>
-        <w:ind w:left="709" w:right="0" w:hanging="1584"/>
-        <w:rPr>
-          <w:rFonts w:eastAsia="Droid Sans Fallback" w:cs="FreeSans"/>
-          <w:b/>
-          <w:bCs/>
-          <w:i/>
-          <w:iCs/>
-          <w:sz w:val="18"/>
-          <w:szCs w:val="18"/>
-        </w:rPr>
-      </w:pPr>
-      <w:r>
-        <w:rPr>
-          <w:rFonts w:eastAsia="Droid Sans Fallback" w:cs="FreeSans"/>
-          <w:b/>
-          <w:bCs/>
-          <w:i/>
-          <w:iCs/>
-          <w:sz w:val="18"/>
-          <w:szCs w:val="18"/>
-        </w:rPr>
-        <w:t xml:space="preserve">           </w:t>
-      </w:r>
-      <w:r>
-        <w:rPr>
-          <w:rFonts w:eastAsia="Droid Sans Fallback" w:cs="FreeSans"/>
-          <w:b/>
-          <w:bCs/>
-          <w:i/>
-          <w:iCs/>
-          <w:sz w:val="18"/>
-          <w:szCs w:val="18"/>
-        </w:rPr>
-        <w:t>Cross Communication Demo</w:t>
-      </w:r>
-    </w:p>
-    <w:p>
-      <w:pPr>
-        <w:pStyle w:val="Heading10"/>
-        <w:numPr>
-          <w:ilvl w:val="8"/>
-          <w:numId w:val="2"/>
-        </w:numPr>
-        <w:spacing w:lineRule="atLeast" w:line="100"/>
-        <w:ind w:left="2836" w:right="0" w:hanging="1584"/>
-        <w:rPr>
-          <w:rStyle w:val="InternetLink"/>
-          <w:rFonts w:eastAsia="Droid Sans Fallback" w:cs="FreeSans"/>
-          <w:b/>
-          <w:bCs/>
-          <w:i/>
-          <w:iCs/>
-          <w:sz w:val="18"/>
-          <w:szCs w:val="18"/>
-        </w:rPr>
-      </w:pPr>
-      <w:hyperlink r:id="rId3">
+          <w:rFonts w:ascii="arial;sans-serif" w:hAnsi="arial;sans-serif"/>
+          <w:b w:val="false"/>
+          <w:i w:val="false"/>
+          <w:caps w:val="false"/>
+          <w:smallCaps w:val="false"/>
+          <w:color w:val="1155CC"/>
+          <w:spacing w:val="0"/>
+        </w:rPr>
+      </w:pPr>
+      <w:hyperlink r:id="rId3" w:tgtFrame="_blank">
         <w:r>
           <w:rPr>
             <w:rStyle w:val="InternetLink"/>
-            <w:rFonts w:eastAsia="Droid Sans Fallback" w:cs="FreeSans"/>
-            <w:b/>
-            <w:bCs/>
-            <w:i/>
-            <w:iCs/>
-            <w:sz w:val="18"/>
-            <w:szCs w:val="18"/>
+            <w:rFonts w:ascii="arial;sans-serif" w:hAnsi="arial;sans-serif"/>
+            <w:b w:val="false"/>
+            <w:i w:val="false"/>
+            <w:caps w:val="false"/>
+            <w:smallCaps w:val="false"/>
+            <w:color w:val="1155CC"/>
+            <w:spacing w:val="0"/>
           </w:rPr>
-          <w:t>http://209.140.28.20:30000/</w:t>
+          <w:t>https://www.youtube.com/watch?v=QqDo9CfyJRU&amp;feature=youtu.be</w:t>
         </w:r>
       </w:hyperlink>
-      <w:r>
-        <w:rPr>
-          <w:rStyle w:val="InternetLink"/>
-          <w:rFonts w:eastAsia="Droid Sans Fallback" w:cs="FreeSans"/>
-          <w:b/>
-          <w:bCs/>
-          <w:i/>
-          <w:iCs/>
-          <w:sz w:val="18"/>
-          <w:szCs w:val="18"/>
-        </w:rPr>
-        <w:t>demo</w:t>
-      </w:r>
-    </w:p>
-    <w:p>
-      <w:pPr>
-        <w:pStyle w:val="Heading10"/>
-        <w:numPr>
-          <w:ilvl w:val="8"/>
-          <w:numId w:val="2"/>
-        </w:numPr>
-        <w:spacing w:lineRule="atLeast" w:line="100"/>
-        <w:ind w:left="2836" w:right="0" w:hanging="1584"/>
-        <w:rPr>
-          <w:rStyle w:val="InternetLink"/>
-          <w:rFonts w:eastAsia="Droid Sans Fallback" w:cs="FreeSans"/>
-          <w:b/>
-          <w:bCs/>
-          <w:i/>
-          <w:iCs/>
-          <w:color w:val="00000A"/>
-          <w:sz w:val="18"/>
-          <w:szCs w:val="18"/>
-          <w:u w:val="none"/>
-          <w:lang w:val="en-US" w:eastAsia="zh-CN" w:bidi="hi-IN"/>
-        </w:rPr>
-      </w:pPr>
-      <w:r>
-        <w:rPr>
-          <w:rStyle w:val="InternetLink"/>
-          <w:rFonts w:eastAsia="Droid Sans Fallback" w:cs="FreeSans"/>
-          <w:b/>
-          <w:bCs/>
-          <w:i/>
-          <w:iCs/>
-          <w:color w:val="00000A"/>
-          <w:sz w:val="18"/>
-          <w:szCs w:val="18"/>
-          <w:u w:val="none"/>
-          <w:lang w:val="en-US" w:eastAsia="zh-CN" w:bidi="hi-IN"/>
-        </w:rPr>
-        <w:t>or</w:t>
-      </w:r>
-    </w:p>
-    <w:p>
-      <w:pPr>
-        <w:pStyle w:val="Heading10"/>
-        <w:numPr>
-          <w:ilvl w:val="8"/>
-          <w:numId w:val="2"/>
-        </w:numPr>
-        <w:spacing w:lineRule="atLeast" w:line="100"/>
-        <w:ind w:left="2836" w:right="0" w:hanging="1584"/>
-        <w:rPr>
-          <w:rStyle w:val="InternetLink"/>
-          <w:rFonts w:eastAsia="Droid Sans Fallback" w:cs="FreeSans"/>
-          <w:b/>
-          <w:bCs/>
-          <w:i/>
-          <w:iCs/>
-          <w:sz w:val="18"/>
-          <w:szCs w:val="18"/>
-        </w:rPr>
-      </w:pPr>
-      <w:hyperlink r:id="rId4">
-        <w:r>
-          <w:rPr>
-            <w:rStyle w:val="InternetLink"/>
-            <w:rFonts w:eastAsia="Droid Sans Fallback" w:cs="FreeSans"/>
-            <w:b/>
-            <w:bCs/>
-            <w:i/>
-            <w:iCs/>
-            <w:sz w:val="18"/>
-            <w:szCs w:val="18"/>
-          </w:rPr>
-          <w:t>http://209.140.28.20:30000</w:t>
-        </w:r>
-      </w:hyperlink>
-      <w:r>
-        <w:rPr>
-          <w:rStyle w:val="InternetLink"/>
-          <w:rFonts w:eastAsia="Droid Sans Fallback" w:cs="FreeSans"/>
-          <w:b/>
-          <w:bCs/>
-          <w:i/>
-          <w:iCs/>
-          <w:sz w:val="18"/>
-          <w:szCs w:val="18"/>
-        </w:rPr>
-        <w:t>/instruction</w:t>
-      </w:r>
     </w:p>
     <w:p>
       <w:pPr>
@@ -2560,7 +2271,7 @@
         <w:tab w:val="left" w:pos="709" w:leader="none"/>
       </w:tabs>
       <w:suppressAutoHyphens w:val="true"/>
-      <w:overflowPunct w:val="false"/>
+      <w:overflowPunct w:val="true"/>
       <w:bidi w:val="0"/>
       <w:jc w:val="left"/>
     </w:pPr>

</xml_diff>